<commit_message>
add updates in loop, instructions
</commit_message>
<xml_diff>
--- a/docassemble/Transfernotice/data/templates/TransferNotice_next_steps.docx
+++ b/docassemble/Transfernotice/data/templates/TransferNotice_next_steps.docx
@@ -201,6 +201,7 @@
     <w:p>
       <w:pPr>
         <w:pStyle w:val="Heading2"/>
+        <w:keepLines/>
       </w:pPr>
       <w:bookmarkStart w:id="0" w:name="_yntzxzfdh9ya"/>
       <w:bookmarkEnd w:id="0"/>
@@ -211,116 +212,14 @@
     <w:p>
       <w:pPr>
         <w:pStyle w:val="ListParagraph"/>
+        <w:keepLines/>
         <w:numPr>
           <w:ilvl w:val="0"/>
           <w:numId w:val="1"/>
         </w:numPr>
         <w:snapToGrid w:val="0"/>
         <w:rPr>
-          <w14:textOutline w14:w="9525" w14:cap="rnd" w14:cmpd="sng" w14:algn="ctr">
-            <w14:noFill/>
-            <w14:prstDash w14:val="solid"/>
-            <w14:bevel/>
-          </w14:textOutline>
-        </w:rPr>
-      </w:pPr>
-      <w:r>
-        <w:rPr>
-          <w14:textOutline w14:w="9525" w14:cap="rnd" w14:cmpd="sng" w14:algn="ctr">
-            <w14:noFill/>
-            <w14:prstDash w14:val="solid"/>
-            <w14:bevel/>
-          </w14:textOutline>
-        </w:rPr>
-        <w:t>File this</w:t>
-      </w:r>
-      <w:r>
-        <w:t xml:space="preserve"> Notice of Transfer </w:t>
-      </w:r>
-      <w:r>
-        <w:t xml:space="preserve">with the court </w:t>
-      </w:r>
-      <w:r>
-        <w:rPr>
-          <w14:textOutline w14:w="9525" w14:cap="rnd" w14:cmpd="sng" w14:algn="ctr">
-            <w14:noFill/>
-            <w14:prstDash w14:val="solid"/>
-            <w14:bevel/>
-          </w14:textOutline>
-        </w:rPr>
-        <w:t>now.</w:t>
-      </w:r>
-    </w:p>
-    <w:p>
-      <w:pPr>
-        <w:pStyle w:val="ListParagraph"/>
-        <w:numPr>
-          <w:ilvl w:val="0"/>
-          <w:numId w:val="1"/>
-        </w:numPr>
-        <w:snapToGrid w:val="0"/>
-        <w:rPr>
-          <w14:textOutline w14:w="9525" w14:cap="rnd" w14:cmpd="sng" w14:algn="ctr">
-            <w14:noFill/>
-            <w14:prstDash w14:val="solid"/>
-            <w14:bevel/>
-          </w14:textOutline>
-        </w:rPr>
-      </w:pPr>
-      <w:bookmarkStart w:id="1" w:name="_4szgtqe6ov1h"/>
-      <w:bookmarkEnd w:id="1"/>
-      <w:r>
-        <w:rPr>
-          <w14:textOutline w14:w="9525" w14:cap="rnd" w14:cmpd="sng" w14:algn="ctr">
-            <w14:noFill/>
-            <w14:prstDash w14:val="solid"/>
-            <w14:bevel/>
-          </w14:textOutline>
-        </w:rPr>
-        <w:t xml:space="preserve">Deliver a copy to </w:t>
-      </w:r>
-      <w:proofErr w:type="gramStart"/>
-      <w:r>
-        <w:rPr>
-          <w:b/>
-        </w:rPr>
-        <w:t>{{ plaintiffs</w:t>
-      </w:r>
-      <w:proofErr w:type="gramEnd"/>
-      <w:r>
-        <w:rPr>
-          <w:b/>
-        </w:rPr>
-        <w:t xml:space="preserve"> }}</w:t>
-      </w:r>
-      <w:r>
-        <w:rPr>
-          <w:b/>
-        </w:rPr>
-        <w:t xml:space="preserve"> </w:t>
-      </w:r>
-      <w:r>
-        <w:rPr>
-          <w:bCs/>
-        </w:rPr>
-        <w:t xml:space="preserve">{% if </w:t>
-      </w:r>
-      <w:proofErr w:type="spellStart"/>
-      <w:r>
-        <w:rPr>
-          <w:bCs/>
-        </w:rPr>
-        <w:t>plaintiff_has_attorney</w:t>
-      </w:r>
-      <w:proofErr w:type="spellEnd"/>
-      <w:r>
-        <w:rPr>
-          <w:bCs/>
-        </w:rPr>
-        <w:t xml:space="preserve"> %}</w:t>
-      </w:r>
-      <w:r>
-        <w:rPr>
+          <w:b/>
           <w:bCs/>
           <w14:textOutline w14:w="9525" w14:cap="rnd" w14:cmpd="sng" w14:algn="ctr">
             <w14:noFill/>
@@ -328,47 +227,8 @@
             <w14:bevel/>
           </w14:textOutline>
         </w:rPr>
-        <w:t>or their</w:t>
-      </w:r>
-      <w:r>
-        <w:rPr>
-          <w14:textOutline w14:w="9525" w14:cap="rnd" w14:cmpd="sng" w14:algn="ctr">
-            <w14:noFill/>
-            <w14:prstDash w14:val="solid"/>
-            <w14:bevel/>
-          </w14:textOutline>
-        </w:rPr>
-        <w:t xml:space="preserve"> attorney</w:t>
-      </w:r>
-      <w:r>
-        <w:rPr>
-          <w14:textOutline w14:w="9525" w14:cap="rnd" w14:cmpd="sng" w14:algn="ctr">
-            <w14:noFill/>
-            <w14:prstDash w14:val="solid"/>
-            <w14:bevel/>
-          </w14:textOutline>
-        </w:rPr>
-        <w:t>{% endif %}</w:t>
-      </w:r>
-      <w:r>
-        <w:rPr>
-          <w14:textOutline w14:w="9525" w14:cap="rnd" w14:cmpd="sng" w14:algn="ctr">
-            <w14:noFill/>
-            <w14:prstDash w14:val="solid"/>
-            <w14:bevel/>
-          </w14:textOutline>
-        </w:rPr>
-        <w:t>.</w:t>
-      </w:r>
-    </w:p>
-    <w:p>
-      <w:pPr>
-        <w:pStyle w:val="ListParagraph"/>
-        <w:numPr>
-          <w:ilvl w:val="0"/>
-          <w:numId w:val="1"/>
-        </w:numPr>
-        <w:snapToGrid w:val="0"/>
+      </w:pPr>
+      <w:r>
         <w:rPr>
           <w:b/>
           <w:bCs/>
@@ -378,7 +238,45 @@
             <w14:bevel/>
           </w14:textOutline>
         </w:rPr>
-      </w:pPr>
+        <w:t>File this</w:t>
+      </w:r>
+      <w:r>
+        <w:rPr>
+          <w:b/>
+          <w:bCs/>
+        </w:rPr>
+        <w:t xml:space="preserve"> Notice of Transfer </w:t>
+      </w:r>
+      <w:r>
+        <w:rPr>
+          <w:b/>
+          <w:bCs/>
+        </w:rPr>
+        <w:t xml:space="preserve">with the </w:t>
+      </w:r>
+      <w:proofErr w:type="gramStart"/>
+      <w:r>
+        <w:rPr>
+          <w:b/>
+          <w:bCs/>
+        </w:rPr>
+        <w:t>{{ court.name</w:t>
+      </w:r>
+      <w:proofErr w:type="gramEnd"/>
+      <w:r>
+        <w:rPr>
+          <w:b/>
+          <w:bCs/>
+        </w:rPr>
+        <w:t xml:space="preserve"> }}</w:t>
+      </w:r>
+      <w:r>
+        <w:rPr>
+          <w:b/>
+          <w:bCs/>
+        </w:rPr>
+        <w:t xml:space="preserve"> </w:t>
+      </w:r>
       <w:r>
         <w:rPr>
           <w:b/>
@@ -389,12 +287,91 @@
             <w14:bevel/>
           </w14:textOutline>
         </w:rPr>
-        <w:t>Keep a copy for yourself.</w:t>
+        <w:t>now.</w:t>
       </w:r>
     </w:p>
     <w:p>
       <w:pPr>
         <w:pStyle w:val="ListParagraph"/>
+        <w:keepLines/>
+        <w:numPr>
+          <w:ilvl w:val="0"/>
+          <w:numId w:val="1"/>
+        </w:numPr>
+        <w:pBdr>
+          <w:top w:val="nil"/>
+          <w:left w:val="nil"/>
+          <w:bottom w:val="nil"/>
+          <w:right w:val="nil"/>
+          <w:between w:val="nil"/>
+        </w:pBdr>
+        <w:tabs>
+          <w:tab w:val="left" w:pos="432"/>
+          <w:tab w:val="left" w:pos="864"/>
+          <w:tab w:val="left" w:pos="1296"/>
+          <w:tab w:val="left" w:pos="1728"/>
+          <w:tab w:val="left" w:pos="5184"/>
+          <w:tab w:val="left" w:pos="5616"/>
+          <w:tab w:val="left" w:pos="6048"/>
+          <w:tab w:val="left" w:pos="6480"/>
+          <w:tab w:val="left" w:pos="6912"/>
+        </w:tabs>
+        <w:spacing w:after="280"/>
+        <w:ind w:right="720"/>
+        <w:rPr>
+          <w:color w:val="000000"/>
+        </w:rPr>
+      </w:pPr>
+      <w:r>
+        <w:rPr>
+          <w:b/>
+          <w:bCs/>
+          <w14:textOutline w14:w="9525" w14:cap="rnd" w14:cmpd="sng" w14:algn="ctr">
+            <w14:noFill/>
+            <w14:prstDash w14:val="solid"/>
+            <w14:bevel/>
+          </w14:textOutline>
+        </w:rPr>
+        <w:t xml:space="preserve">Deliver a copy to </w:t>
+      </w:r>
+      <w:r>
+        <w:rPr>
+          <w:b/>
+          <w:bCs/>
+        </w:rPr>
+        <w:t>the clerk’s office</w:t>
+      </w:r>
+      <w:r>
+        <w:t xml:space="preserve"> </w:t>
+      </w:r>
+      <w:r>
+        <w:t xml:space="preserve">at the </w:t>
+      </w:r>
+      <w:proofErr w:type="gramStart"/>
+      <w:r>
+        <w:t>{{ transfer_court</w:t>
+      </w:r>
+      <w:r>
+        <w:t>.</w:t>
+      </w:r>
+      <w:r>
+        <w:t>name</w:t>
+      </w:r>
+      <w:proofErr w:type="gramEnd"/>
+      <w:r>
+        <w:t xml:space="preserve"> </w:t>
+      </w:r>
+      <w:r>
+        <w:t>}}.</w:t>
+      </w:r>
+      <w:r>
+        <w:t xml:space="preserve"> </w:t>
+      </w:r>
+    </w:p>
+    <w:p>
+      <w:pPr>
+        <w:pStyle w:val="ListParagraph"/>
+        <w:keepLines/>
         <w:numPr>
           <w:ilvl w:val="0"/>
           <w:numId w:val="1"/>
@@ -408,26 +385,121 @@
           </w14:textOutline>
         </w:rPr>
       </w:pPr>
-      <w:r>
-        <w:rPr>
+      <w:bookmarkStart w:id="1" w:name="_4szgtqe6ov1h"/>
+      <w:bookmarkEnd w:id="1"/>
+      <w:r>
+        <w:rPr>
+          <w:b/>
+          <w:bCs/>
           <w14:textOutline w14:w="9525" w14:cap="rnd" w14:cmpd="sng" w14:algn="ctr">
             <w14:noFill/>
             <w14:prstDash w14:val="solid"/>
             <w14:bevel/>
           </w14:textOutline>
         </w:rPr>
-        <w:t xml:space="preserve">The clerk will tell you how to go to the hearing. </w:t>
+        <w:t xml:space="preserve">Deliver a copy to </w:t>
+      </w:r>
+      <w:proofErr w:type="gramStart"/>
+      <w:r>
+        <w:rPr>
+          <w:b/>
+          <w:bCs/>
+        </w:rPr>
+        <w:t>{{</w:t>
+      </w:r>
+      <w:r>
+        <w:rPr>
+          <w:b/>
+        </w:rPr>
+        <w:t xml:space="preserve"> plaintiffs</w:t>
+      </w:r>
+      <w:proofErr w:type="gramEnd"/>
+      <w:r>
+        <w:rPr>
+          <w:b/>
+        </w:rPr>
+        <w:t xml:space="preserve"> }}</w:t>
+      </w:r>
+      <w:r>
+        <w:rPr>
+          <w:b/>
+        </w:rPr>
+        <w:t xml:space="preserve"> </w:t>
+      </w:r>
+      <w:r>
+        <w:rPr>
+          <w:bCs/>
+        </w:rPr>
+        <w:t xml:space="preserve">{% if </w:t>
+      </w:r>
+      <w:proofErr w:type="spellStart"/>
+      <w:r>
+        <w:rPr>
+          <w:bCs/>
+        </w:rPr>
+        <w:t>plaintiff_has_attorney</w:t>
+      </w:r>
+      <w:proofErr w:type="spellEnd"/>
+      <w:r>
+        <w:rPr>
+          <w:bCs/>
+        </w:rPr>
+        <w:t xml:space="preserve"> %}</w:t>
+      </w:r>
+      <w:r>
+        <w:rPr>
+          <w:bCs/>
+          <w14:textOutline w14:w="9525" w14:cap="rnd" w14:cmpd="sng" w14:algn="ctr">
+            <w14:noFill/>
+            <w14:prstDash w14:val="solid"/>
+            <w14:bevel/>
+          </w14:textOutline>
+        </w:rPr>
+        <w:t>or their</w:t>
+      </w:r>
+      <w:r>
+        <w:rPr>
+          <w14:textOutline w14:w="9525" w14:cap="rnd" w14:cmpd="sng" w14:algn="ctr">
+            <w14:noFill/>
+            <w14:prstDash w14:val="solid"/>
+            <w14:bevel/>
+          </w14:textOutline>
+        </w:rPr>
+        <w:t xml:space="preserve"> attorney</w:t>
+      </w:r>
+      <w:r>
+        <w:rPr>
+          <w14:textOutline w14:w="9525" w14:cap="rnd" w14:cmpd="sng" w14:algn="ctr">
+            <w14:noFill/>
+            <w14:prstDash w14:val="solid"/>
+            <w14:bevel/>
+          </w14:textOutline>
+        </w:rPr>
+        <w:t>{% endif %}</w:t>
+      </w:r>
+      <w:r>
+        <w:rPr>
+          <w14:textOutline w14:w="9525" w14:cap="rnd" w14:cmpd="sng" w14:algn="ctr">
+            <w14:noFill/>
+            <w14:prstDash w14:val="solid"/>
+            <w14:bevel/>
+          </w14:textOutline>
+        </w:rPr>
+        <w:t>.</w:t>
       </w:r>
     </w:p>
     <w:p>
       <w:pPr>
         <w:pStyle w:val="ListParagraph"/>
+        <w:keepLines/>
         <w:numPr>
           <w:ilvl w:val="0"/>
           <w:numId w:val="1"/>
         </w:numPr>
         <w:snapToGrid w:val="0"/>
         <w:rPr>
+          <w:b/>
+          <w:bCs/>
           <w14:textOutline w14:w="9525" w14:cap="rnd" w14:cmpd="sng" w14:algn="ctr">
             <w14:noFill/>
             <w14:prstDash w14:val="solid"/>
@@ -437,345 +509,350 @@
       </w:pPr>
       <w:r>
         <w:rPr>
+          <w:b/>
+          <w:bCs/>
           <w14:textOutline w14:w="9525" w14:cap="rnd" w14:cmpd="sng" w14:algn="ctr">
             <w14:noFill/>
             <w14:prstDash w14:val="solid"/>
             <w14:bevel/>
           </w14:textOutline>
         </w:rPr>
-        <w:t xml:space="preserve">If the judge decides to grant your </w:t>
+        <w:t>Keep a copy for yourself.</w:t>
       </w:r>
       <w:r>
         <w:rPr>
           <w:b/>
           <w:bCs/>
-        </w:rPr>
-        <w:t>Notice of Transfer</w:t>
-      </w:r>
-      <w:r>
-        <w:rPr>
           <w14:textOutline w14:w="9525" w14:cap="rnd" w14:cmpd="sng" w14:algn="ctr">
             <w14:noFill/>
             <w14:prstDash w14:val="solid"/>
             <w14:bevel/>
           </w14:textOutline>
         </w:rPr>
-        <w:t>:</w:t>
-      </w:r>
-      <w:r>
-        <w:rPr>
+        <w:t xml:space="preserve"> </w:t>
+      </w:r>
+      <w:r>
+        <w:t xml:space="preserve">And have it with you when you go to </w:t>
+      </w:r>
+      <w:proofErr w:type="gramStart"/>
+      <w:r>
+        <w:t>{{ transfer_court</w:t>
+      </w:r>
+      <w:r>
+        <w:t>.</w:t>
+      </w:r>
+      <w:r>
+        <w:t>name</w:t>
+      </w:r>
+      <w:proofErr w:type="gramEnd"/>
+      <w:r>
+        <w:t xml:space="preserve"> </w:t>
+      </w:r>
+      <w:r>
+        <w:t>}}</w:t>
+      </w:r>
+      <w:r>
+        <w:t xml:space="preserve"> </w:t>
+      </w:r>
+      <w:r>
+        <w:t>for your first court date.</w:t>
+      </w:r>
+    </w:p>
+    <w:p>
+      <w:pPr>
+        <w:snapToGrid w:val="0"/>
+        <w:rPr>
+          <w:b/>
+          <w:bCs/>
           <w14:textOutline w14:w="9525" w14:cap="rnd" w14:cmpd="sng" w14:algn="ctr">
             <w14:noFill/>
             <w14:prstDash w14:val="solid"/>
             <w14:bevel/>
           </w14:textOutline>
         </w:rPr>
-        <w:t xml:space="preserve"> </w:t>
-      </w:r>
-      <w:r>
-        <w:rPr>
-          <w:highlight w:val="yellow"/>
-          <w14:textOutline w14:w="9525" w14:cap="rnd" w14:cmpd="sng" w14:algn="ctr">
-            <w14:noFill/>
-            <w14:prstDash w14:val="solid"/>
-            <w14:bevel/>
-          </w14:textOutline>
-        </w:rPr>
-        <w:t>TODO</w:t>
-      </w:r>
+      </w:pPr>
     </w:p>
     <w:p>
       <w:pPr>
         <w:pStyle w:val="Heading2"/>
-      </w:pPr>
-      <w:r>
-        <w:t>To file your [answer/motion] right away</w:t>
+        <w:keepNext/>
+        <w:keepLines/>
+      </w:pPr>
+      <w:r>
+        <w:t xml:space="preserve">What happens </w:t>
+      </w:r>
+      <w:r>
+        <w:t>next?</w:t>
       </w:r>
     </w:p>
     <w:p>
       <w:pPr>
-        <w:pStyle w:val="NumberedList"/>
-        <w:numPr>
-          <w:ilvl w:val="0"/>
-          <w:numId w:val="7"/>
-        </w:numPr>
-      </w:pPr>
-      <w:r>
-        <w:t xml:space="preserve">Look over the forms below, one more time. Make sure everything is correct. </w:t>
+        <w:keepNext/>
+        <w:keepLines/>
+        <w:rPr>
+          <w:b/>
+        </w:rPr>
+      </w:pPr>
+      <w:r>
+        <w:rPr>
+          <w:b/>
+        </w:rPr>
+        <w:t>When you file the Notice of Transfer</w:t>
+      </w:r>
+      <w:r>
+        <w:rPr>
+          <w:b/>
+        </w:rPr>
+        <w:t xml:space="preserve">, </w:t>
+      </w:r>
+      <w:r>
+        <w:rPr>
+          <w:b/>
+          <w:bCs/>
+        </w:rPr>
+        <w:t xml:space="preserve">the </w:t>
+      </w:r>
+      <w:proofErr w:type="gramStart"/>
+      <w:r>
+        <w:rPr>
+          <w:b/>
+          <w:bCs/>
+        </w:rPr>
+        <w:t>{{ court.name</w:t>
+      </w:r>
+      <w:proofErr w:type="gramEnd"/>
+      <w:r>
+        <w:rPr>
+          <w:b/>
+          <w:bCs/>
+        </w:rPr>
+        <w:t xml:space="preserve"> }}</w:t>
+      </w:r>
+      <w:r>
+        <w:rPr>
+          <w:b/>
+        </w:rPr>
+        <w:t xml:space="preserve"> will transfer your case to the {{ transfer_court.name }} automatically.  </w:t>
       </w:r>
     </w:p>
     <w:p>
       <w:pPr>
-        <w:pStyle w:val="NumberedList"/>
-        <w:numPr>
-          <w:ilvl w:val="0"/>
-          <w:numId w:val="7"/>
-        </w:numPr>
-      </w:pPr>
-      <w:r>
-        <w:t xml:space="preserve">Call the </w:t>
-      </w:r>
-      <w:proofErr w:type="gramStart"/>
-      <w:r>
-        <w:t>{{ court.name</w:t>
-      </w:r>
-      <w:proofErr w:type="gramEnd"/>
-      <w:r>
-        <w:t xml:space="preserve"> }}</w:t>
-      </w:r>
-      <w:r>
-        <w:t xml:space="preserve"> </w:t>
-      </w:r>
-      <w:r>
-        <w:t xml:space="preserve">{{ </w:t>
-      </w:r>
-      <w:proofErr w:type="spellStart"/>
-      <w:r>
-        <w:t>showifdef</w:t>
-      </w:r>
-      <w:proofErr w:type="spellEnd"/>
-      <w:r>
-        <w:t>(</w:t>
-      </w:r>
-      <w:r>
-        <w:t>‘</w:t>
-      </w:r>
-      <w:proofErr w:type="spellStart"/>
-      <w:r>
-        <w:t>court.phone_number</w:t>
-      </w:r>
-      <w:proofErr w:type="spellEnd"/>
-      <w:r>
-        <w:t xml:space="preserve">') }} </w:t>
-      </w:r>
-      <w:r>
-        <w:t xml:space="preserve">and the </w:t>
-      </w:r>
-      <w:r>
-        <w:t>{{ transfer_court</w:t>
-      </w:r>
-      <w:r>
-        <w:t>.</w:t>
-      </w:r>
-      <w:r>
-        <w:t>name }}</w:t>
-      </w:r>
-      <w:r>
-        <w:t xml:space="preserve"> </w:t>
-      </w:r>
-      <w:r>
-        <w:t xml:space="preserve">{{ </w:t>
-      </w:r>
-      <w:proofErr w:type="spellStart"/>
-      <w:r>
-        <w:t>showifdef</w:t>
-      </w:r>
-      <w:proofErr w:type="spellEnd"/>
-      <w:r>
-        <w:t>(‘</w:t>
-      </w:r>
-      <w:proofErr w:type="spellStart"/>
-      <w:r>
-        <w:t>transfer_court</w:t>
-      </w:r>
-      <w:r>
-        <w:t>.</w:t>
-      </w:r>
-      <w:r>
-        <w:t>phone_number</w:t>
-      </w:r>
-      <w:proofErr w:type="spellEnd"/>
-      <w:r>
-        <w:t xml:space="preserve">') }} </w:t>
-      </w:r>
-      <w:r>
-        <w:t>to find out how they want you to send your forms to them.</w:t>
+        <w:keepNext/>
+        <w:keepLines/>
+        <w:rPr>
+          <w:b/>
+          <w:lang w:val="en-US"/>
+        </w:rPr>
+      </w:pPr>
+      <w:r>
+        <w:rPr>
+          <w:b/>
+          <w:lang w:val="en-US"/>
+        </w:rPr>
+        <w:t>Your first court date will change.</w:t>
       </w:r>
     </w:p>
     <w:p>
       <w:pPr>
-        <w:pStyle w:val="NumberedList"/>
-      </w:pPr>
+        <w:keepNext/>
+        <w:keepLines/>
+        <w:rPr>
+          <w:b/>
+        </w:rPr>
+      </w:pPr>
+      <w:r>
+        <w:rPr>
+          <w:b/>
+          <w:lang w:val="en-US"/>
+        </w:rPr>
+        <w:t xml:space="preserve">The </w:t>
+      </w:r>
+      <w:proofErr w:type="gramStart"/>
+      <w:r>
+        <w:rPr>
+          <w:b/>
+        </w:rPr>
+        <w:t>{{ transfer_court.name</w:t>
+      </w:r>
+      <w:proofErr w:type="gramEnd"/>
+      <w:r>
+        <w:rPr>
+          <w:b/>
+        </w:rPr>
+        <w:t xml:space="preserve"> }} </w:t>
+      </w:r>
+      <w:r>
+        <w:rPr>
+          <w:b/>
+          <w:lang w:val="en-US"/>
+        </w:rPr>
+        <w:t>will mail</w:t>
+      </w:r>
+      <w:r>
+        <w:rPr>
+          <w:b/>
+          <w:lang w:val="en-US"/>
+        </w:rPr>
+        <w:t xml:space="preserve"> {</w:t>
+      </w:r>
+      <w:r>
+        <w:rPr>
+          <w:b/>
+        </w:rPr>
+        <w:t xml:space="preserve">{ plaintiffs }} </w:t>
+      </w:r>
+      <w:r>
+        <w:rPr>
+          <w:b/>
+        </w:rPr>
+        <w:t>and</w:t>
+      </w:r>
+      <w:r>
+        <w:rPr>
+          <w:b/>
+        </w:rPr>
+        <w:t xml:space="preserve"> {{ </w:t>
+      </w:r>
+      <w:r>
+        <w:rPr>
+          <w:b/>
+        </w:rPr>
+        <w:t>defendants }}</w:t>
+      </w:r>
+      <w:r>
+        <w:rPr>
+          <w:b/>
+        </w:rPr>
+        <w:t xml:space="preserve"> </w:t>
+      </w:r>
+      <w:r>
+        <w:rPr>
+          <w:b/>
+          <w:lang w:val="en-US"/>
+        </w:rPr>
+        <w:t>a letter with the new court date</w:t>
+      </w:r>
+      <w:r>
+        <w:rPr>
+          <w:lang w:val="en-US"/>
+        </w:rPr>
+        <w:t xml:space="preserve">. </w:t>
+      </w:r>
     </w:p>
     <w:p>
       <w:pPr>
-        <w:pStyle w:val="NumberedList"/>
-      </w:pPr>
+        <w:keepNext/>
+        <w:keepLines/>
+        <w:rPr>
+          <w:lang w:val="en-US"/>
+        </w:rPr>
+      </w:pPr>
+      <w:r>
+        <w:rPr>
+          <w:lang w:val="en-US"/>
+        </w:rPr>
+        <w:t xml:space="preserve">If you do not get a letter, call the clerk’s office in the </w:t>
+      </w:r>
+      <w:proofErr w:type="gramStart"/>
+      <w:r>
+        <w:t>{{ transfer_court</w:t>
+      </w:r>
+      <w:r>
+        <w:t>.</w:t>
+      </w:r>
+      <w:r>
+        <w:t>name</w:t>
+      </w:r>
+      <w:proofErr w:type="gramEnd"/>
+      <w:r>
+        <w:t xml:space="preserve"> </w:t>
+      </w:r>
+      <w:r>
+        <w:t>}}</w:t>
+      </w:r>
+      <w:r>
+        <w:t xml:space="preserve"> </w:t>
+      </w:r>
+      <w:r>
+        <w:t xml:space="preserve">{{ </w:t>
+      </w:r>
+      <w:proofErr w:type="spellStart"/>
+      <w:r>
+        <w:t>showifdef</w:t>
+      </w:r>
+      <w:proofErr w:type="spellEnd"/>
+      <w:r>
+        <w:t>(‘</w:t>
+      </w:r>
+      <w:proofErr w:type="spellStart"/>
+      <w:r>
+        <w:t>transfer_court</w:t>
+      </w:r>
+      <w:r>
+        <w:t>.</w:t>
+      </w:r>
+      <w:r>
+        <w:t>phone_number</w:t>
+      </w:r>
+      <w:proofErr w:type="spellEnd"/>
+      <w:r>
+        <w:t>’</w:t>
+      </w:r>
+      <w:r>
+        <w:t>) }}</w:t>
+      </w:r>
+      <w:r>
+        <w:t xml:space="preserve"> </w:t>
+      </w:r>
+      <w:r>
+        <w:rPr>
+          <w:lang w:val="en-US"/>
+        </w:rPr>
+        <w:t>and ask for the date of your trial.</w:t>
+      </w:r>
     </w:p>
     <w:p>
       <w:pPr>
-        <w:pStyle w:val="NumberedList"/>
-      </w:pPr>
-    </w:p>
-    <w:p>
-      <w:pPr>
-        <w:pStyle w:val="Heading2"/>
+        <w:keepNext/>
         <w:keepLines/>
-      </w:pPr>
-    </w:p>
-    <w:p>
-      <w:pPr>
-        <w:pStyle w:val="Heading2"/>
-        <w:keepLines/>
-      </w:pPr>
-    </w:p>
-    <w:p>
-      <w:pPr>
-        <w:pStyle w:val="Heading2"/>
-        <w:keepLines/>
-      </w:pPr>
-      <w:r>
-        <w:t>What happens in the hearing?</w:t>
-      </w:r>
-    </w:p>
-    <w:p>
-      <w:pPr>
-        <w:keepLines/>
-      </w:pPr>
-      <w:r>
-        <w:rPr>
-          <w:b/>
-        </w:rPr>
-        <w:t>Tell</w:t>
-      </w:r>
-      <w:r>
-        <w:t xml:space="preserve"> the judge why you need a Transfer to Housing Court. Talk about the facts that you wrote in your </w:t>
-      </w:r>
-      <w:r>
-        <w:rPr>
-          <w:b/>
-          <w:bCs/>
-        </w:rPr>
-        <w:t>Notice of Transfer</w:t>
+        <w:rPr>
+          <w:lang w:val="en-US"/>
+        </w:rPr>
+      </w:pPr>
+      <w:r>
+        <w:rPr>
+          <w:lang w:val="en-US"/>
+        </w:rPr>
+        <w:t xml:space="preserve">You do not have to talk to a judge to transfer your case. The only thing you need to do is prepare for your hearing and go to </w:t>
+      </w:r>
+      <w:r>
+        <w:rPr>
+          <w:lang w:val="en-US"/>
+        </w:rPr>
+        <w:t xml:space="preserve">the </w:t>
+      </w:r>
+      <w:proofErr w:type="gramStart"/>
+      <w:r>
+        <w:t>{{ transfer_court</w:t>
       </w:r>
       <w:r>
         <w:t>.</w:t>
       </w:r>
       <w:r>
+        <w:t>name</w:t>
+      </w:r>
+      <w:proofErr w:type="gramEnd"/>
+      <w:r>
         <w:t xml:space="preserve"> </w:t>
       </w:r>
       <w:r>
-        <w:t>Tell the judge about any evidence that you have.</w:t>
-      </w:r>
-    </w:p>
-    <w:p>
-      <w:pPr>
-        <w:pStyle w:val="Heading2"/>
-      </w:pPr>
-      <w:bookmarkStart w:id="2" w:name="_7jbtnvplu76"/>
-      <w:bookmarkEnd w:id="2"/>
-      <w:r>
-        <w:t>What can the judge do?</w:t>
-      </w:r>
-    </w:p>
-    <w:p>
-      <w:r>
-        <w:t>At the hearing the judge can do 3 things:</w:t>
-      </w:r>
-    </w:p>
-    <w:p>
-      <w:pPr>
-        <w:pStyle w:val="NumberedList"/>
-        <w:numPr>
-          <w:ilvl w:val="0"/>
-          <w:numId w:val="2"/>
-        </w:numPr>
-      </w:pPr>
-      <w:r>
-        <w:t xml:space="preserve">. </w:t>
-      </w:r>
-    </w:p>
-    <w:p>
-      <w:pPr>
-        <w:pStyle w:val="NumberedList"/>
-        <w:numPr>
-          <w:ilvl w:val="0"/>
-          <w:numId w:val="2"/>
-        </w:numPr>
-      </w:pPr>
-      <w:r>
-        <w:t>.</w:t>
-      </w:r>
-      <w:bookmarkStart w:id="3" w:name="_eim2ht2zskaf"/>
-      <w:bookmarkEnd w:id="3"/>
-    </w:p>
-    <w:p>
-      <w:pPr>
-        <w:pStyle w:val="NumberedList"/>
-        <w:numPr>
-          <w:ilvl w:val="0"/>
-          <w:numId w:val="2"/>
-        </w:numPr>
-      </w:pPr>
-      <w:r>
-        <w:t>.</w:t>
-      </w:r>
-    </w:p>
-    <w:p>
-      <w:pPr>
-        <w:pStyle w:val="Heading2"/>
-      </w:pPr>
-      <w:r>
-        <w:t>What happens if the judge makes the order?</w:t>
-      </w:r>
-    </w:p>
-    <w:p>
-      <w:r>
-        <w:t>If the judge decides to grant your order, they:</w:t>
-      </w:r>
-    </w:p>
-    <w:p>
-      <w:pPr>
-        <w:pStyle w:val="NumberedList"/>
-        <w:numPr>
-          <w:ilvl w:val="0"/>
-          <w:numId w:val="4"/>
-        </w:numPr>
-      </w:pPr>
-      <w:r>
-        <w:t>.</w:t>
-      </w:r>
-    </w:p>
-    <w:p>
-      <w:pPr>
-        <w:pStyle w:val="NumberedList"/>
-        <w:numPr>
-          <w:ilvl w:val="0"/>
-          <w:numId w:val="4"/>
-        </w:numPr>
-      </w:pPr>
-      <w:r>
-        <w:t>.</w:t>
-      </w:r>
-    </w:p>
-    <w:p>
-      <w:pPr>
-        <w:pStyle w:val="NumberedList"/>
-        <w:numPr>
-          <w:ilvl w:val="0"/>
-          <w:numId w:val="4"/>
-        </w:numPr>
-      </w:pPr>
-      <w:r>
-        <w:t xml:space="preserve">. </w:t>
-      </w:r>
-    </w:p>
-    <w:p>
-      <w:pPr>
-        <w:rPr>
-          <w:b/>
-        </w:rPr>
-      </w:pPr>
-    </w:p>
-    <w:p>
-      <w:r>
-        <w:rPr>
-          <w:b/>
-        </w:rPr>
-        <w:t xml:space="preserve">Read </w:t>
-      </w:r>
-      <w:r>
-        <w:t>the order as soon as you get it. Call the court to fix any mistakes. You may need to go back in front of the judge to get the order corrected.</w:t>
+        <w:t>}}</w:t>
+      </w:r>
+      <w:r>
+        <w:rPr>
+          <w:lang w:val="en-US"/>
+        </w:rPr>
+        <w:t xml:space="preserve"> on the date of your trial.</w:t>
       </w:r>
     </w:p>
     <w:p>
@@ -790,27 +867,6 @@
         </w:sectPr>
       </w:pPr>
     </w:p>
-    <w:p>
-      <w:bookmarkStart w:id="4" w:name="_jpvqkqfibwqh"/>
-      <w:bookmarkStart w:id="5" w:name="_wjzvjugefec1"/>
-      <w:bookmarkEnd w:id="4"/>
-      <w:bookmarkEnd w:id="5"/>
-    </w:p>
-    <w:p/>
-    <w:p>
-      <w:pPr>
-        <w:sectPr>
-          <w:type w:val="continuous"/>
-          <w:pgSz w:w="12240" w:h="15840"/>
-          <w:pgMar w:top="720" w:right="720" w:bottom="720" w:left="720" w:header="0" w:footer="0" w:gutter="0"/>
-          <w:cols w:num="2" w:space="720"/>
-          <w:formProt w:val="0"/>
-          <w:docGrid w:linePitch="326" w:charSpace="8192"/>
-        </w:sectPr>
-      </w:pPr>
-    </w:p>
-    <w:p/>
-    <w:p/>
     <w:p/>
     <w:sectPr>
       <w:type w:val="continuous"/>
@@ -972,7 +1028,7 @@
         </mc:Choice>
         <mc:Fallback>
           <w:pict>
-            <v:roundrect w14:anchorId="5DBD02C4" id="Rounded Rectangle 6" o:spid="_x0000_s1026" style="width:539.75pt;height:60pt;visibility:visible;mso-wrap-style:square;mso-left-percent:-10001;mso-top-percent:-10001;mso-position-horizontal:absolute;mso-position-horizontal-relative:char;mso-position-vertical:absolute;mso-position-vertical-relative:line;mso-left-percent:-10001;mso-top-percent:-10001;v-text-anchor:middle" arcsize="10923f" o:gfxdata="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" fillcolor="#f2f2f2 [3052]" strokecolor="#bfbfbf [2412]" strokeweight=".18mm">
+            <v:roundrect w14:anchorId="59C72802" id="Rounded Rectangle 6" o:spid="_x0000_s1026" style="width:539.75pt;height:60pt;visibility:visible;mso-wrap-style:square;mso-left-percent:-10001;mso-top-percent:-10001;mso-position-horizontal:absolute;mso-position-horizontal-relative:char;mso-position-vertical:absolute;mso-position-vertical-relative:line;mso-left-percent:-10001;mso-top-percent:-10001;v-text-anchor:middle" arcsize="10923f" o:gfxdata="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" fillcolor="#f2f2f2 [3052]" strokecolor="#bfbfbf [2412]" strokeweight=".18mm">
               <v:stroke joinstyle="miter"/>
               <v:textbox inset="14.4pt,14.4pt,14.4pt,14.4pt">
                 <w:txbxContent>
@@ -984,7 +1040,21 @@
                       <w:rPr>
                         <w:color w:val="000000" w:themeColor="text1"/>
                       </w:rPr>
-                      <w:t xml:space="preserve">Find out more about what to do : </w:t>
+                      <w:t xml:space="preserve">Find out more about what to </w:t>
+                    </w:r>
+                    <w:proofErr w:type="gramStart"/>
+                    <w:r>
+                      <w:rPr>
+                        <w:color w:val="000000" w:themeColor="text1"/>
+                      </w:rPr>
+                      <w:t>do :</w:t>
+                    </w:r>
+                    <w:proofErr w:type="gramEnd"/>
+                    <w:r>
+                      <w:rPr>
+                        <w:color w:val="000000" w:themeColor="text1"/>
+                      </w:rPr>
+                      <w:t xml:space="preserve"> </w:t>
                     </w:r>
                   </w:p>
                 </w:txbxContent>
@@ -1202,6 +1272,157 @@
     </w:lvl>
   </w:abstractNum>
   <w:abstractNum w:abstractNumId="1" w15:restartNumberingAfterBreak="0">
+    <w:nsid w:val="166145B0"/>
+    <w:multiLevelType w:val="multilevel"/>
+    <w:tmpl w:val="F1968C5E"/>
+    <w:lvl w:ilvl="0">
+      <w:start w:val="1"/>
+      <w:numFmt w:val="none"/>
+      <w:lvlRestart w:val="0"/>
+      <w:pStyle w:val="Booklet1"/>
+      <w:suff w:val="nothing"/>
+      <w:lvlText w:val="%1"/>
+      <w:lvlJc w:val="left"/>
+      <w:pPr>
+        <w:ind w:left="0" w:firstLine="0"/>
+      </w:pPr>
+      <w:rPr>
+        <w:rFonts w:hint="default"/>
+      </w:rPr>
+    </w:lvl>
+    <w:lvl w:ilvl="1">
+      <w:start w:val="1"/>
+      <w:numFmt w:val="lowerLetter"/>
+      <w:pStyle w:val="Booklet2"/>
+      <w:lvlText w:val="%2."/>
+      <w:lvlJc w:val="left"/>
+      <w:pPr>
+        <w:tabs>
+          <w:tab w:val="num" w:pos="432"/>
+        </w:tabs>
+        <w:ind w:left="432" w:hanging="432"/>
+      </w:pPr>
+      <w:rPr>
+        <w:rFonts w:hint="default"/>
+        <w:b w:val="0"/>
+        <w:i w:val="0"/>
+      </w:rPr>
+    </w:lvl>
+    <w:lvl w:ilvl="2">
+      <w:start w:val="1"/>
+      <w:numFmt w:val="decimal"/>
+      <w:pStyle w:val="Booklet3"/>
+      <w:lvlText w:val="%3."/>
+      <w:lvlJc w:val="left"/>
+      <w:pPr>
+        <w:tabs>
+          <w:tab w:val="num" w:pos="522"/>
+        </w:tabs>
+        <w:ind w:left="522" w:hanging="432"/>
+      </w:pPr>
+      <w:rPr>
+        <w:rFonts w:hint="default"/>
+      </w:rPr>
+    </w:lvl>
+    <w:lvl w:ilvl="3">
+      <w:start w:val="1"/>
+      <w:numFmt w:val="bullet"/>
+      <w:pStyle w:val="Booklet4"/>
+      <w:lvlText w:val=""/>
+      <w:lvlJc w:val="left"/>
+      <w:pPr>
+        <w:tabs>
+          <w:tab w:val="num" w:pos="432"/>
+        </w:tabs>
+        <w:ind w:left="432" w:hanging="432"/>
+      </w:pPr>
+      <w:rPr>
+        <w:rFonts w:ascii="Wingdings 2" w:hAnsi="Wingdings 2" w:hint="default"/>
+      </w:rPr>
+    </w:lvl>
+    <w:lvl w:ilvl="4">
+      <w:start w:val="1"/>
+      <w:numFmt w:val="bullet"/>
+      <w:pStyle w:val="Booklet5"/>
+      <w:lvlText w:val=""/>
+      <w:lvlJc w:val="left"/>
+      <w:pPr>
+        <w:tabs>
+          <w:tab w:val="num" w:pos="432"/>
+        </w:tabs>
+        <w:ind w:left="432" w:hanging="432"/>
+      </w:pPr>
+      <w:rPr>
+        <w:rFonts w:ascii="Wingdings 2" w:hAnsi="Wingdings 2" w:hint="default"/>
+      </w:rPr>
+    </w:lvl>
+    <w:lvl w:ilvl="5">
+      <w:start w:val="1"/>
+      <w:numFmt w:val="lowerRoman"/>
+      <w:lvlRestart w:val="0"/>
+      <w:pStyle w:val="Booklet6"/>
+      <w:lvlText w:val="(%6)"/>
+      <w:lvlJc w:val="left"/>
+      <w:pPr>
+        <w:tabs>
+          <w:tab w:val="num" w:pos="864"/>
+        </w:tabs>
+        <w:ind w:left="864" w:hanging="432"/>
+      </w:pPr>
+      <w:rPr>
+        <w:rFonts w:hint="default"/>
+      </w:rPr>
+    </w:lvl>
+    <w:lvl w:ilvl="6">
+      <w:start w:val="1"/>
+      <w:numFmt w:val="bullet"/>
+      <w:pStyle w:val="Booklet7"/>
+      <w:lvlText w:val=""/>
+      <w:lvlJc w:val="left"/>
+      <w:pPr>
+        <w:tabs>
+          <w:tab w:val="num" w:pos="864"/>
+        </w:tabs>
+        <w:ind w:left="864" w:hanging="432"/>
+      </w:pPr>
+      <w:rPr>
+        <w:rFonts w:ascii="Wingdings 2" w:hAnsi="Wingdings 2" w:hint="default"/>
+      </w:rPr>
+    </w:lvl>
+    <w:lvl w:ilvl="7">
+      <w:start w:val="1"/>
+      <w:numFmt w:val="upperLetter"/>
+      <w:pStyle w:val="Booklet8"/>
+      <w:lvlText w:val="%8."/>
+      <w:lvlJc w:val="left"/>
+      <w:pPr>
+        <w:tabs>
+          <w:tab w:val="num" w:pos="1296"/>
+        </w:tabs>
+        <w:ind w:left="1296" w:hanging="432"/>
+      </w:pPr>
+      <w:rPr>
+        <w:rFonts w:hint="default"/>
+      </w:rPr>
+    </w:lvl>
+    <w:lvl w:ilvl="8">
+      <w:start w:val="1"/>
+      <w:numFmt w:val="decimal"/>
+      <w:pStyle w:val="Booklet9"/>
+      <w:lvlText w:val="%9."/>
+      <w:lvlJc w:val="left"/>
+      <w:pPr>
+        <w:tabs>
+          <w:tab w:val="num" w:pos="1728"/>
+        </w:tabs>
+        <w:ind w:left="1728" w:hanging="432"/>
+      </w:pPr>
+      <w:rPr>
+        <w:rFonts w:hint="default"/>
+      </w:rPr>
+    </w:lvl>
+  </w:abstractNum>
+  <w:abstractNum w:abstractNumId="2" w15:restartNumberingAfterBreak="0">
     <w:nsid w:val="17FE0E4E"/>
     <w:multiLevelType w:val="multilevel"/>
     <w:tmpl w:val="0F0A3738"/>
@@ -1346,7 +1567,7 @@
       </w:rPr>
     </w:lvl>
   </w:abstractNum>
-  <w:abstractNum w:abstractNumId="2" w15:restartNumberingAfterBreak="0">
+  <w:abstractNum w:abstractNumId="3" w15:restartNumberingAfterBreak="0">
     <w:nsid w:val="272327B4"/>
     <w:multiLevelType w:val="multilevel"/>
     <w:tmpl w:val="98E87D34"/>
@@ -1468,7 +1689,7 @@
       </w:pPr>
     </w:lvl>
   </w:abstractNum>
-  <w:abstractNum w:abstractNumId="3" w15:restartNumberingAfterBreak="0">
+  <w:abstractNum w:abstractNumId="4" w15:restartNumberingAfterBreak="0">
     <w:nsid w:val="499D4C36"/>
     <w:multiLevelType w:val="multilevel"/>
     <w:tmpl w:val="CD502C96"/>
@@ -1613,7 +1834,7 @@
       </w:rPr>
     </w:lvl>
   </w:abstractNum>
-  <w:abstractNum w:abstractNumId="4" w15:restartNumberingAfterBreak="0">
+  <w:abstractNum w:abstractNumId="5" w15:restartNumberingAfterBreak="0">
     <w:nsid w:val="542561DD"/>
     <w:multiLevelType w:val="multilevel"/>
     <w:tmpl w:val="31669F40"/>
@@ -1758,7 +1979,7 @@
       </w:rPr>
     </w:lvl>
   </w:abstractNum>
-  <w:abstractNum w:abstractNumId="5" w15:restartNumberingAfterBreak="0">
+  <w:abstractNum w:abstractNumId="6" w15:restartNumberingAfterBreak="0">
     <w:nsid w:val="61F25434"/>
     <w:multiLevelType w:val="multilevel"/>
     <w:tmpl w:val="452AA838"/>
@@ -1903,7 +2124,7 @@
       </w:rPr>
     </w:lvl>
   </w:abstractNum>
-  <w:abstractNum w:abstractNumId="6" w15:restartNumberingAfterBreak="0">
+  <w:abstractNum w:abstractNumId="7" w15:restartNumberingAfterBreak="0">
     <w:nsid w:val="666457E7"/>
     <w:multiLevelType w:val="multilevel"/>
     <w:tmpl w:val="FF76DDEC"/>
@@ -2052,22 +2273,25 @@
     <w:abstractNumId w:val="0"/>
   </w:num>
   <w:num w:numId="2">
-    <w:abstractNumId w:val="1"/>
+    <w:abstractNumId w:val="2"/>
   </w:num>
   <w:num w:numId="3">
+    <w:abstractNumId w:val="5"/>
+  </w:num>
+  <w:num w:numId="4">
+    <w:abstractNumId w:val="7"/>
+  </w:num>
+  <w:num w:numId="5">
+    <w:abstractNumId w:val="3"/>
+  </w:num>
+  <w:num w:numId="6">
     <w:abstractNumId w:val="4"/>
   </w:num>
-  <w:num w:numId="4">
+  <w:num w:numId="7">
     <w:abstractNumId w:val="6"/>
   </w:num>
-  <w:num w:numId="5">
-    <w:abstractNumId w:val="2"/>
-  </w:num>
-  <w:num w:numId="6">
-    <w:abstractNumId w:val="3"/>
-  </w:num>
-  <w:num w:numId="7">
-    <w:abstractNumId w:val="5"/>
+  <w:num w:numId="8">
+    <w:abstractNumId w:val="1"/>
   </w:num>
 </w:numbering>
 </file>
@@ -2194,6 +2418,7 @@
     <w:lsdException w:name="HTML Sample" w:semiHidden="1" w:unhideWhenUsed="1"/>
     <w:lsdException w:name="HTML Typewriter" w:semiHidden="1" w:unhideWhenUsed="1"/>
     <w:lsdException w:name="HTML Variable" w:semiHidden="1" w:unhideWhenUsed="1"/>
+    <w:lsdException w:name="Normal Table" w:semiHidden="1" w:unhideWhenUsed="1"/>
     <w:lsdException w:name="annotation subject" w:semiHidden="1" w:unhideWhenUsed="1"/>
     <w:lsdException w:name="No List" w:semiHidden="1" w:unhideWhenUsed="1"/>
     <w:lsdException w:name="Outline List 1" w:semiHidden="1" w:unhideWhenUsed="1"/>
@@ -2236,8 +2461,11 @@
     <w:lsdException w:name="Table Contemporary" w:semiHidden="1" w:unhideWhenUsed="1"/>
     <w:lsdException w:name="Table Elegant" w:semiHidden="1" w:unhideWhenUsed="1"/>
     <w:lsdException w:name="Table Professional" w:semiHidden="1" w:unhideWhenUsed="1"/>
+    <w:lsdException w:name="Table Subtle 1" w:semiHidden="1" w:unhideWhenUsed="1"/>
     <w:lsdException w:name="Table Subtle 2" w:semiHidden="1" w:unhideWhenUsed="1"/>
     <w:lsdException w:name="Table Web 1" w:semiHidden="1" w:unhideWhenUsed="1"/>
+    <w:lsdException w:name="Table Web 2" w:semiHidden="1" w:unhideWhenUsed="1"/>
+    <w:lsdException w:name="Table Web 3" w:semiHidden="1" w:unhideWhenUsed="1"/>
     <w:lsdException w:name="Balloon Text" w:semiHidden="1" w:unhideWhenUsed="1"/>
     <w:lsdException w:name="Table Grid" w:uiPriority="39"/>
     <w:lsdException w:name="Table Theme" w:semiHidden="1" w:unhideWhenUsed="1"/>
@@ -2677,7 +2905,6 @@
   <w:style w:type="character" w:default="1" w:styleId="DefaultParagraphFont">
     <w:name w:val="Default Paragraph Font"/>
     <w:uiPriority w:val="1"/>
-    <w:semiHidden/>
     <w:unhideWhenUsed/>
   </w:style>
   <w:style w:type="table" w:default="1" w:styleId="TableNormal">
@@ -3361,6 +3588,172 @@
         <w:insideV w:val="single" w:sz="4" w:space="0" w:color="auto"/>
       </w:tblBorders>
     </w:tblPr>
+  </w:style>
+  <w:style w:type="paragraph" w:customStyle="1" w:styleId="Booklet1">
+    <w:name w:val="Booklet 1"/>
+    <w:basedOn w:val="Normal"/>
+    <w:next w:val="Normal"/>
+    <w:rsid w:val="00C731F4"/>
+    <w:pPr>
+      <w:keepNext/>
+      <w:keepLines/>
+      <w:numPr>
+        <w:numId w:val="8"/>
+      </w:numPr>
+      <w:suppressAutoHyphens w:val="0"/>
+      <w:spacing w:after="120"/>
+    </w:pPr>
+    <w:rPr>
+      <w:rFonts w:ascii="Bookman Old Style" w:eastAsia="Times New Roman" w:hAnsi="Bookman Old Style" w:cs="Times New Roman"/>
+      <w:b/>
+      <w:sz w:val="30"/>
+      <w:szCs w:val="30"/>
+      <w:lang w:val="en-US"/>
+    </w:rPr>
+  </w:style>
+  <w:style w:type="paragraph" w:customStyle="1" w:styleId="Booklet2">
+    <w:name w:val="Booklet 2"/>
+    <w:basedOn w:val="Normal"/>
+    <w:rsid w:val="00C731F4"/>
+    <w:pPr>
+      <w:numPr>
+        <w:ilvl w:val="1"/>
+        <w:numId w:val="8"/>
+      </w:numPr>
+      <w:suppressAutoHyphens w:val="0"/>
+      <w:spacing w:after="120"/>
+    </w:pPr>
+    <w:rPr>
+      <w:rFonts w:ascii="Garamond" w:eastAsia="Times New Roman" w:hAnsi="Garamond" w:cs="Times New Roman"/>
+      <w:sz w:val="26"/>
+      <w:lang w:val="en-US"/>
+    </w:rPr>
+  </w:style>
+  <w:style w:type="paragraph" w:customStyle="1" w:styleId="Booklet3">
+    <w:name w:val="Booklet 3"/>
+    <w:basedOn w:val="Normal"/>
+    <w:rsid w:val="00C731F4"/>
+    <w:pPr>
+      <w:numPr>
+        <w:ilvl w:val="2"/>
+        <w:numId w:val="8"/>
+      </w:numPr>
+      <w:suppressAutoHyphens w:val="0"/>
+      <w:spacing w:after="120"/>
+    </w:pPr>
+    <w:rPr>
+      <w:rFonts w:ascii="Garamond" w:eastAsia="Times New Roman" w:hAnsi="Garamond" w:cs="Times New Roman"/>
+      <w:sz w:val="26"/>
+      <w:lang w:val="en-US"/>
+    </w:rPr>
+  </w:style>
+  <w:style w:type="paragraph" w:customStyle="1" w:styleId="Booklet4">
+    <w:name w:val="Booklet 4"/>
+    <w:basedOn w:val="Normal"/>
+    <w:rsid w:val="00C731F4"/>
+    <w:pPr>
+      <w:numPr>
+        <w:ilvl w:val="3"/>
+        <w:numId w:val="8"/>
+      </w:numPr>
+      <w:suppressAutoHyphens w:val="0"/>
+      <w:spacing w:after="120"/>
+    </w:pPr>
+    <w:rPr>
+      <w:rFonts w:ascii="Garamond" w:eastAsia="Times New Roman" w:hAnsi="Garamond" w:cs="Times New Roman"/>
+      <w:sz w:val="26"/>
+      <w:lang w:val="en-US"/>
+    </w:rPr>
+  </w:style>
+  <w:style w:type="paragraph" w:customStyle="1" w:styleId="Booklet5">
+    <w:name w:val="Booklet 5"/>
+    <w:basedOn w:val="Normal"/>
+    <w:rsid w:val="00C731F4"/>
+    <w:pPr>
+      <w:numPr>
+        <w:ilvl w:val="4"/>
+        <w:numId w:val="8"/>
+      </w:numPr>
+      <w:suppressAutoHyphens w:val="0"/>
+      <w:spacing w:after="120"/>
+    </w:pPr>
+    <w:rPr>
+      <w:rFonts w:ascii="Garamond" w:eastAsia="Times New Roman" w:hAnsi="Garamond" w:cs="Times New Roman"/>
+      <w:sz w:val="26"/>
+      <w:lang w:val="en-US"/>
+    </w:rPr>
+  </w:style>
+  <w:style w:type="paragraph" w:customStyle="1" w:styleId="Booklet6">
+    <w:name w:val="Booklet 6"/>
+    <w:basedOn w:val="Normal"/>
+    <w:rsid w:val="00C731F4"/>
+    <w:pPr>
+      <w:numPr>
+        <w:ilvl w:val="5"/>
+        <w:numId w:val="8"/>
+      </w:numPr>
+      <w:suppressAutoHyphens w:val="0"/>
+      <w:spacing w:after="120"/>
+    </w:pPr>
+    <w:rPr>
+      <w:rFonts w:ascii="Garamond" w:eastAsia="Times New Roman" w:hAnsi="Garamond" w:cs="Times New Roman"/>
+      <w:sz w:val="24"/>
+      <w:lang w:val="en-US"/>
+    </w:rPr>
+  </w:style>
+  <w:style w:type="paragraph" w:customStyle="1" w:styleId="Booklet7">
+    <w:name w:val="Booklet 7"/>
+    <w:basedOn w:val="Normal"/>
+    <w:rsid w:val="00C731F4"/>
+    <w:pPr>
+      <w:numPr>
+        <w:ilvl w:val="6"/>
+        <w:numId w:val="8"/>
+      </w:numPr>
+      <w:suppressAutoHyphens w:val="0"/>
+      <w:spacing w:after="120"/>
+    </w:pPr>
+    <w:rPr>
+      <w:rFonts w:ascii="Garamond" w:eastAsia="Times New Roman" w:hAnsi="Garamond" w:cs="Times New Roman"/>
+      <w:sz w:val="26"/>
+      <w:lang w:val="en-US"/>
+    </w:rPr>
+  </w:style>
+  <w:style w:type="paragraph" w:customStyle="1" w:styleId="Booklet8">
+    <w:name w:val="Booklet 8"/>
+    <w:basedOn w:val="Normal"/>
+    <w:rsid w:val="00C731F4"/>
+    <w:pPr>
+      <w:numPr>
+        <w:ilvl w:val="7"/>
+        <w:numId w:val="8"/>
+      </w:numPr>
+      <w:suppressAutoHyphens w:val="0"/>
+      <w:spacing w:after="120"/>
+    </w:pPr>
+    <w:rPr>
+      <w:rFonts w:ascii="Garamond" w:eastAsia="Times New Roman" w:hAnsi="Garamond" w:cs="Times New Roman"/>
+      <w:sz w:val="24"/>
+      <w:lang w:val="en-US"/>
+    </w:rPr>
+  </w:style>
+  <w:style w:type="paragraph" w:customStyle="1" w:styleId="Booklet9">
+    <w:name w:val="Booklet 9"/>
+    <w:basedOn w:val="Normal"/>
+    <w:rsid w:val="00C731F4"/>
+    <w:pPr>
+      <w:numPr>
+        <w:ilvl w:val="8"/>
+        <w:numId w:val="8"/>
+      </w:numPr>
+      <w:suppressAutoHyphens w:val="0"/>
+      <w:spacing w:after="120"/>
+    </w:pPr>
+    <w:rPr>
+      <w:rFonts w:ascii="Garamond" w:eastAsia="Times New Roman" w:hAnsi="Garamond" w:cs="Times New Roman"/>
+      <w:sz w:val="24"/>
+      <w:lang w:val="en-US"/>
+    </w:rPr>
   </w:style>
 </w:styles>
 </file>

</xml_diff>